<commit_message>
Move to Xunit from MSTest, Replaced StyleCop MSBuild with VS2015 Analyzer
</commit_message>
<xml_diff>
--- a/docs/Coding Guidelines.docx
+++ b/docs/Coding Guidelines.docx
@@ -1,6 +1,6 @@
 
 <file path=word/document.xml><?xml version="1.0" encoding="utf-8"?>
-<w:document xmlns:wpc="http://schemas.microsoft.com/office/word/2010/wordprocessingCanvas" xmlns:mc="http://schemas.openxmlformats.org/markup-compatibility/2006" xmlns:o="urn:schemas-microsoft-com:office:office" xmlns:r="http://schemas.openxmlformats.org/officeDocument/2006/relationships" xmlns:m="http://schemas.openxmlformats.org/officeDocument/2006/math" xmlns:v="urn:schemas-microsoft-com:vml" xmlns:wp14="http://schemas.microsoft.com/office/word/2010/wordprocessingDrawing" xmlns:wp="http://schemas.openxmlformats.org/drawingml/2006/wordprocessingDrawing" xmlns:w10="urn:schemas-microsoft-com:office:word" xmlns:w="http://schemas.openxmlformats.org/wordprocessingml/2006/main" xmlns:w14="http://schemas.microsoft.com/office/word/2010/wordml" xmlns:w15="http://schemas.microsoft.com/office/word/2012/wordml" xmlns:wpg="http://schemas.microsoft.com/office/word/2010/wordprocessingGroup" xmlns:wpi="http://schemas.microsoft.com/office/word/2010/wordprocessingInk" xmlns:wne="http://schemas.microsoft.com/office/word/2006/wordml" xmlns:wps="http://schemas.microsoft.com/office/word/2010/wordprocessingShape" mc:Ignorable="w14 w15 wp14">
+<w:document xmlns:wpc="http://schemas.microsoft.com/office/word/2010/wordprocessingCanvas" xmlns:cx="http://schemas.microsoft.com/office/drawing/2014/chartex" xmlns:cx1="http://schemas.microsoft.com/office/drawing/2015/9/8/chartex" xmlns:cx2="http://schemas.microsoft.com/office/drawing/2015/10/21/chartex" xmlns:mc="http://schemas.openxmlformats.org/markup-compatibility/2006" xmlns:o="urn:schemas-microsoft-com:office:office" xmlns:r="http://schemas.openxmlformats.org/officeDocument/2006/relationships" xmlns:m="http://schemas.openxmlformats.org/officeDocument/2006/math" xmlns:v="urn:schemas-microsoft-com:vml" xmlns:wp14="http://schemas.microsoft.com/office/word/2010/wordprocessingDrawing" xmlns:wp="http://schemas.openxmlformats.org/drawingml/2006/wordprocessingDrawing" xmlns:w10="urn:schemas-microsoft-com:office:word" xmlns:w="http://schemas.openxmlformats.org/wordprocessingml/2006/main" xmlns:w14="http://schemas.microsoft.com/office/word/2010/wordml" xmlns:w15="http://schemas.microsoft.com/office/word/2012/wordml" xmlns:w16se="http://schemas.microsoft.com/office/word/2015/wordml/symex" xmlns:wpg="http://schemas.microsoft.com/office/word/2010/wordprocessingGroup" xmlns:wpi="http://schemas.microsoft.com/office/word/2010/wordprocessingInk" xmlns:wne="http://schemas.microsoft.com/office/word/2006/wordml" xmlns:wps="http://schemas.microsoft.com/office/word/2010/wordprocessingShape" mc:Ignorable="w14 w15 w16se wp14">
   <w:body>
     <w:p>
       <w:pPr>
@@ -96,7 +96,10 @@
         <w:t xml:space="preserve">C# language and </w:t>
       </w:r>
       <w:r>
-        <w:t xml:space="preserve">it’s </w:t>
+        <w:t>its</w:t>
+      </w:r>
+      <w:r>
+        <w:t xml:space="preserve"> </w:t>
       </w:r>
       <w:r>
         <w:t>best practices.</w:t>
@@ -247,7 +250,15 @@
         <w:t>.</w:t>
       </w:r>
       <w:r>
-        <w:t xml:space="preserve"> A web application is different from an framework library.</w:t>
+        <w:t xml:space="preserve"> A web application is different from </w:t>
+      </w:r>
+      <w:bookmarkStart w:id="0" w:name="_GoBack"/>
+      <w:bookmarkEnd w:id="0"/>
+      <w:r>
+        <w:t>a</w:t>
+      </w:r>
+      <w:r>
+        <w:t xml:space="preserve"> framework library.</w:t>
       </w:r>
     </w:p>
     <w:p>
@@ -419,7 +430,7 @@
       <w:r>
         <w:rPr>
           <w:noProof/>
-          <w:lang w:val="en-US" w:eastAsia="en-US"/>
+          <w:lang w:val="nl-NL" w:eastAsia="nl-NL"/>
         </w:rPr>
         <w:drawing>
           <wp:inline distT="0" distB="0" distL="0" distR="0" wp14:anchorId="22DBBB97" wp14:editId="2B2EFE1E">
@@ -679,7 +690,6 @@
         <w:rPr>
           <w:highlight w:val="white"/>
         </w:rPr>
-        <w:lastRenderedPageBreak/>
         <w:t xml:space="preserve">    if (limit &gt; 100)</w:t>
       </w:r>
     </w:p>
@@ -882,15 +892,7 @@
         <w:rPr>
           <w:lang w:val="en-US"/>
         </w:rPr>
-        <w:t>SA1200</w:t>
-      </w:r>
-      <w:bookmarkStart w:id="0" w:name="_GoBack"/>
-      <w:bookmarkEnd w:id="0"/>
-      <w:r>
-        <w:rPr>
-          <w:lang w:val="en-US"/>
-        </w:rPr>
-        <w:t xml:space="preserve"> </w:t>
+        <w:t xml:space="preserve">SA1200 </w:t>
       </w:r>
       <w:proofErr w:type="spellStart"/>
       <w:r>
@@ -1271,14 +1273,7 @@
         <w:rPr>
           <w:lang w:val="en-US"/>
         </w:rPr>
-        <w:t xml:space="preserve"> a contrivance used under the guise that there is &lt; 1% of developers that really do </w:t>
-      </w:r>
-      <w:r>
-        <w:rPr>
-          <w:lang w:val="en-US"/>
-        </w:rPr>
-        <w:lastRenderedPageBreak/>
-        <w:t>not understand code or what they are doing, and makes it painful for 99% who want to write easily readable and maintainable code.</w:t>
+        <w:t xml:space="preserve"> a contrivance used under the guise that there is &lt; 1% of developers that really do not understand code or what they are doing, and makes it painful for 99% who want to write easily readable and maintainable code.</w:t>
       </w:r>
     </w:p>
     <w:p>
@@ -1355,7 +1350,21 @@
         <w:rPr>
           <w:lang w:val="en-US"/>
         </w:rPr>
-        <w:t xml:space="preserve">Even if you are completely clueless, use "this." to hint what is available, but don't leave it in code. There are also a slew of add-ons like </w:t>
+        <w:t xml:space="preserve">Even if you are completely clueless, use "this." to hint what is available, but don't leave it in code. There </w:t>
+      </w:r>
+      <w:proofErr w:type="gramStart"/>
+      <w:r>
+        <w:rPr>
+          <w:lang w:val="en-US"/>
+        </w:rPr>
+        <w:t>are</w:t>
+      </w:r>
+      <w:proofErr w:type="gramEnd"/>
+      <w:r>
+        <w:rPr>
+          <w:lang w:val="en-US"/>
+        </w:rPr>
+        <w:t xml:space="preserve"> also a slew of add-ons like </w:t>
       </w:r>
       <w:proofErr w:type="spellStart"/>
       <w:r>
@@ -1777,7 +1786,6 @@
     </w:p>
     <w:p>
       <w:r>
-        <w:lastRenderedPageBreak/>
         <w:t>I've run into both of these cases/bugs on a number of occasions.</w:t>
       </w:r>
       <w:r>
@@ -2182,11 +2190,7 @@
         <w:t xml:space="preserve">. </w:t>
       </w:r>
       <w:r>
-        <w:t xml:space="preserve">Developers usually have large monitors, so by collapsing all (see short codes below), you should normally have the full class completely on your screen. If it doesn’t </w:t>
-      </w:r>
-      <w:r>
-        <w:lastRenderedPageBreak/>
-        <w:t xml:space="preserve">fit, it’s a </w:t>
+        <w:t xml:space="preserve">Developers usually have large monitors, so by collapsing all (see short codes below), you should normally have the full class completely on your screen. If it doesn’t fit, it’s a </w:t>
       </w:r>
       <w:r>
         <w:t>smell that</w:t>
@@ -2588,7 +2592,7 @@
 </file>
 
 <file path=word/endnotes.xml><?xml version="1.0" encoding="utf-8"?>
-<w:endnotes xmlns:wpc="http://schemas.microsoft.com/office/word/2010/wordprocessingCanvas" xmlns:mc="http://schemas.openxmlformats.org/markup-compatibility/2006" xmlns:o="urn:schemas-microsoft-com:office:office" xmlns:r="http://schemas.openxmlformats.org/officeDocument/2006/relationships" xmlns:m="http://schemas.openxmlformats.org/officeDocument/2006/math" xmlns:v="urn:schemas-microsoft-com:vml" xmlns:wp14="http://schemas.microsoft.com/office/word/2010/wordprocessingDrawing" xmlns:wp="http://schemas.openxmlformats.org/drawingml/2006/wordprocessingDrawing" xmlns:w10="urn:schemas-microsoft-com:office:word" xmlns:w="http://schemas.openxmlformats.org/wordprocessingml/2006/main" xmlns:w14="http://schemas.microsoft.com/office/word/2010/wordml" xmlns:w15="http://schemas.microsoft.com/office/word/2012/wordml" xmlns:wpg="http://schemas.microsoft.com/office/word/2010/wordprocessingGroup" xmlns:wpi="http://schemas.microsoft.com/office/word/2010/wordprocessingInk" xmlns:wne="http://schemas.microsoft.com/office/word/2006/wordml" xmlns:wps="http://schemas.microsoft.com/office/word/2010/wordprocessingShape" mc:Ignorable="w14 w15 wp14">
+<w:endnotes xmlns:wpc="http://schemas.microsoft.com/office/word/2010/wordprocessingCanvas" xmlns:cx="http://schemas.microsoft.com/office/drawing/2014/chartex" xmlns:cx1="http://schemas.microsoft.com/office/drawing/2015/9/8/chartex" xmlns:cx2="http://schemas.microsoft.com/office/drawing/2015/10/21/chartex" xmlns:mc="http://schemas.openxmlformats.org/markup-compatibility/2006" xmlns:o="urn:schemas-microsoft-com:office:office" xmlns:r="http://schemas.openxmlformats.org/officeDocument/2006/relationships" xmlns:m="http://schemas.openxmlformats.org/officeDocument/2006/math" xmlns:v="urn:schemas-microsoft-com:vml" xmlns:wp14="http://schemas.microsoft.com/office/word/2010/wordprocessingDrawing" xmlns:wp="http://schemas.openxmlformats.org/drawingml/2006/wordprocessingDrawing" xmlns:w10="urn:schemas-microsoft-com:office:word" xmlns:w="http://schemas.openxmlformats.org/wordprocessingml/2006/main" xmlns:w14="http://schemas.microsoft.com/office/word/2010/wordml" xmlns:w15="http://schemas.microsoft.com/office/word/2012/wordml" xmlns:w16se="http://schemas.microsoft.com/office/word/2015/wordml/symex" xmlns:wpg="http://schemas.microsoft.com/office/word/2010/wordprocessingGroup" xmlns:wpi="http://schemas.microsoft.com/office/word/2010/wordprocessingInk" xmlns:wne="http://schemas.microsoft.com/office/word/2006/wordml" xmlns:wps="http://schemas.microsoft.com/office/word/2010/wordprocessingShape" mc:Ignorable="w14 w15 w16se wp14">
   <w:endnote w:type="separator" w:id="-1">
     <w:p>
       <w:pPr>
@@ -2613,7 +2617,7 @@
 </file>
 
 <file path=word/footnotes.xml><?xml version="1.0" encoding="utf-8"?>
-<w:footnotes xmlns:wpc="http://schemas.microsoft.com/office/word/2010/wordprocessingCanvas" xmlns:mc="http://schemas.openxmlformats.org/markup-compatibility/2006" xmlns:o="urn:schemas-microsoft-com:office:office" xmlns:r="http://schemas.openxmlformats.org/officeDocument/2006/relationships" xmlns:m="http://schemas.openxmlformats.org/officeDocument/2006/math" xmlns:v="urn:schemas-microsoft-com:vml" xmlns:wp14="http://schemas.microsoft.com/office/word/2010/wordprocessingDrawing" xmlns:wp="http://schemas.openxmlformats.org/drawingml/2006/wordprocessingDrawing" xmlns:w10="urn:schemas-microsoft-com:office:word" xmlns:w="http://schemas.openxmlformats.org/wordprocessingml/2006/main" xmlns:w14="http://schemas.microsoft.com/office/word/2010/wordml" xmlns:w15="http://schemas.microsoft.com/office/word/2012/wordml" xmlns:wpg="http://schemas.microsoft.com/office/word/2010/wordprocessingGroup" xmlns:wpi="http://schemas.microsoft.com/office/word/2010/wordprocessingInk" xmlns:wne="http://schemas.microsoft.com/office/word/2006/wordml" xmlns:wps="http://schemas.microsoft.com/office/word/2010/wordprocessingShape" mc:Ignorable="w14 w15 wp14">
+<w:footnotes xmlns:wpc="http://schemas.microsoft.com/office/word/2010/wordprocessingCanvas" xmlns:cx="http://schemas.microsoft.com/office/drawing/2014/chartex" xmlns:cx1="http://schemas.microsoft.com/office/drawing/2015/9/8/chartex" xmlns:cx2="http://schemas.microsoft.com/office/drawing/2015/10/21/chartex" xmlns:mc="http://schemas.openxmlformats.org/markup-compatibility/2006" xmlns:o="urn:schemas-microsoft-com:office:office" xmlns:r="http://schemas.openxmlformats.org/officeDocument/2006/relationships" xmlns:m="http://schemas.openxmlformats.org/officeDocument/2006/math" xmlns:v="urn:schemas-microsoft-com:vml" xmlns:wp14="http://schemas.microsoft.com/office/word/2010/wordprocessingDrawing" xmlns:wp="http://schemas.openxmlformats.org/drawingml/2006/wordprocessingDrawing" xmlns:w10="urn:schemas-microsoft-com:office:word" xmlns:w="http://schemas.openxmlformats.org/wordprocessingml/2006/main" xmlns:w14="http://schemas.microsoft.com/office/word/2010/wordml" xmlns:w15="http://schemas.microsoft.com/office/word/2012/wordml" xmlns:w16se="http://schemas.microsoft.com/office/word/2015/wordml/symex" xmlns:wpg="http://schemas.microsoft.com/office/word/2010/wordprocessingGroup" xmlns:wpi="http://schemas.microsoft.com/office/word/2010/wordprocessingInk" xmlns:wne="http://schemas.microsoft.com/office/word/2006/wordml" xmlns:wps="http://schemas.microsoft.com/office/word/2010/wordprocessingShape" mc:Ignorable="w14 w15 w16se wp14">
   <w:footnote w:type="separator" w:id="-1">
     <w:p>
       <w:pPr>
@@ -2789,7 +2793,7 @@
 </file>
 
 <file path=word/header1.xml><?xml version="1.0" encoding="utf-8"?>
-<w:hdr xmlns:wpc="http://schemas.microsoft.com/office/word/2010/wordprocessingCanvas" xmlns:mc="http://schemas.openxmlformats.org/markup-compatibility/2006" xmlns:o="urn:schemas-microsoft-com:office:office" xmlns:r="http://schemas.openxmlformats.org/officeDocument/2006/relationships" xmlns:m="http://schemas.openxmlformats.org/officeDocument/2006/math" xmlns:v="urn:schemas-microsoft-com:vml" xmlns:wp14="http://schemas.microsoft.com/office/word/2010/wordprocessingDrawing" xmlns:wp="http://schemas.openxmlformats.org/drawingml/2006/wordprocessingDrawing" xmlns:w10="urn:schemas-microsoft-com:office:word" xmlns:w="http://schemas.openxmlformats.org/wordprocessingml/2006/main" xmlns:w14="http://schemas.microsoft.com/office/word/2010/wordml" xmlns:w15="http://schemas.microsoft.com/office/word/2012/wordml" xmlns:wpg="http://schemas.microsoft.com/office/word/2010/wordprocessingGroup" xmlns:wpi="http://schemas.microsoft.com/office/word/2010/wordprocessingInk" xmlns:wne="http://schemas.microsoft.com/office/word/2006/wordml" xmlns:wps="http://schemas.microsoft.com/office/word/2010/wordprocessingShape" mc:Ignorable="w14 w15 wp14">
+<w:hdr xmlns:wpc="http://schemas.microsoft.com/office/word/2010/wordprocessingCanvas" xmlns:cx="http://schemas.microsoft.com/office/drawing/2014/chartex" xmlns:cx1="http://schemas.microsoft.com/office/drawing/2015/9/8/chartex" xmlns:cx2="http://schemas.microsoft.com/office/drawing/2015/10/21/chartex" xmlns:mc="http://schemas.openxmlformats.org/markup-compatibility/2006" xmlns:o="urn:schemas-microsoft-com:office:office" xmlns:r="http://schemas.openxmlformats.org/officeDocument/2006/relationships" xmlns:m="http://schemas.openxmlformats.org/officeDocument/2006/math" xmlns:v="urn:schemas-microsoft-com:vml" xmlns:wp14="http://schemas.microsoft.com/office/word/2010/wordprocessingDrawing" xmlns:wp="http://schemas.openxmlformats.org/drawingml/2006/wordprocessingDrawing" xmlns:w10="urn:schemas-microsoft-com:office:word" xmlns:w="http://schemas.openxmlformats.org/wordprocessingml/2006/main" xmlns:w14="http://schemas.microsoft.com/office/word/2010/wordml" xmlns:w15="http://schemas.microsoft.com/office/word/2012/wordml" xmlns:w16se="http://schemas.microsoft.com/office/word/2015/wordml/symex" xmlns:wpg="http://schemas.microsoft.com/office/word/2010/wordprocessingGroup" xmlns:wpi="http://schemas.microsoft.com/office/word/2010/wordprocessingInk" xmlns:wne="http://schemas.microsoft.com/office/word/2006/wordml" xmlns:wps="http://schemas.microsoft.com/office/word/2010/wordprocessingShape" mc:Ignorable="w14 w15 w16se wp14">
   <w:p>
     <w:pPr>
       <w:pStyle w:val="Header"/>
@@ -2797,7 +2801,7 @@
     <w:r>
       <w:rPr>
         <w:noProof/>
-        <w:lang w:val="en-US" w:eastAsia="en-US"/>
+        <w:lang w:val="nl-NL" w:eastAsia="nl-NL"/>
       </w:rPr>
       <w:drawing>
         <wp:inline distT="0" distB="0" distL="0" distR="0">
@@ -2876,8 +2880,8 @@
 </file>
 
 <file path=word/numbering.xml><?xml version="1.0" encoding="utf-8"?>
-<w:numbering xmlns:wpc="http://schemas.microsoft.com/office/word/2010/wordprocessingCanvas" xmlns:mc="http://schemas.openxmlformats.org/markup-compatibility/2006" xmlns:o="urn:schemas-microsoft-com:office:office" xmlns:r="http://schemas.openxmlformats.org/officeDocument/2006/relationships" xmlns:m="http://schemas.openxmlformats.org/officeDocument/2006/math" xmlns:v="urn:schemas-microsoft-com:vml" xmlns:wp14="http://schemas.microsoft.com/office/word/2010/wordprocessingDrawing" xmlns:wp="http://schemas.openxmlformats.org/drawingml/2006/wordprocessingDrawing" xmlns:w10="urn:schemas-microsoft-com:office:word" xmlns:w="http://schemas.openxmlformats.org/wordprocessingml/2006/main" xmlns:w14="http://schemas.microsoft.com/office/word/2010/wordml" xmlns:w15="http://schemas.microsoft.com/office/word/2012/wordml" xmlns:wpg="http://schemas.microsoft.com/office/word/2010/wordprocessingGroup" xmlns:wpi="http://schemas.microsoft.com/office/word/2010/wordprocessingInk" xmlns:wne="http://schemas.microsoft.com/office/word/2006/wordml" xmlns:wps="http://schemas.microsoft.com/office/word/2010/wordprocessingShape" mc:Ignorable="w14 w15 wp14">
-  <w:abstractNum w:abstractNumId="0">
+<w:numbering xmlns:wpc="http://schemas.microsoft.com/office/word/2010/wordprocessingCanvas" xmlns:cx="http://schemas.microsoft.com/office/drawing/2014/chartex" xmlns:cx1="http://schemas.microsoft.com/office/drawing/2015/9/8/chartex" xmlns:cx2="http://schemas.microsoft.com/office/drawing/2015/10/21/chartex" xmlns:mc="http://schemas.openxmlformats.org/markup-compatibility/2006" xmlns:o="urn:schemas-microsoft-com:office:office" xmlns:r="http://schemas.openxmlformats.org/officeDocument/2006/relationships" xmlns:m="http://schemas.openxmlformats.org/officeDocument/2006/math" xmlns:v="urn:schemas-microsoft-com:vml" xmlns:wp14="http://schemas.microsoft.com/office/word/2010/wordprocessingDrawing" xmlns:wp="http://schemas.openxmlformats.org/drawingml/2006/wordprocessingDrawing" xmlns:w10="urn:schemas-microsoft-com:office:word" xmlns:w="http://schemas.openxmlformats.org/wordprocessingml/2006/main" xmlns:w14="http://schemas.microsoft.com/office/word/2010/wordml" xmlns:w15="http://schemas.microsoft.com/office/word/2012/wordml" xmlns:w16se="http://schemas.microsoft.com/office/word/2015/wordml/symex" xmlns:wpg="http://schemas.microsoft.com/office/word/2010/wordprocessingGroup" xmlns:wpi="http://schemas.microsoft.com/office/word/2010/wordprocessingInk" xmlns:wne="http://schemas.microsoft.com/office/word/2006/wordml" xmlns:wps="http://schemas.microsoft.com/office/word/2010/wordprocessingShape" mc:Ignorable="w14 w15 w16se wp14">
+  <w:abstractNum w:abstractNumId="0" w15:restartNumberingAfterBreak="0">
     <w:nsid w:val="5D624EF1"/>
     <w:multiLevelType w:val="multilevel"/>
     <w:tmpl w:val="6B12F412"/>
@@ -3033,7 +3037,7 @@
 </file>
 
 <file path=word/styles.xml><?xml version="1.0" encoding="utf-8"?>
-<w:styles xmlns:mc="http://schemas.openxmlformats.org/markup-compatibility/2006" xmlns:r="http://schemas.openxmlformats.org/officeDocument/2006/relationships" xmlns:w="http://schemas.openxmlformats.org/wordprocessingml/2006/main" xmlns:w14="http://schemas.microsoft.com/office/word/2010/wordml" xmlns:w15="http://schemas.microsoft.com/office/word/2012/wordml" mc:Ignorable="w14 w15">
+<w:styles xmlns:mc="http://schemas.openxmlformats.org/markup-compatibility/2006" xmlns:r="http://schemas.openxmlformats.org/officeDocument/2006/relationships" xmlns:w="http://schemas.openxmlformats.org/wordprocessingml/2006/main" xmlns:w14="http://schemas.microsoft.com/office/word/2010/wordml" xmlns:w15="http://schemas.microsoft.com/office/word/2012/wordml" xmlns:w16se="http://schemas.microsoft.com/office/word/2015/wordml/symex" mc:Ignorable="w14 w15 w16se">
   <w:docDefaults>
     <w:rPrDefault>
       <w:rPr>
@@ -3049,7 +3053,7 @@
       </w:pPr>
     </w:pPrDefault>
   </w:docDefaults>
-  <w:latentStyles w:defLockedState="0" w:defUIPriority="99" w:defSemiHidden="0" w:defUnhideWhenUsed="0" w:defQFormat="0" w:count="371">
+  <w:latentStyles w:defLockedState="0" w:defUIPriority="99" w:defSemiHidden="0" w:defUnhideWhenUsed="0" w:defQFormat="0" w:count="372">
     <w:lsdException w:name="Normal" w:uiPriority="0" w:qFormat="1"/>
     <w:lsdException w:name="heading 1" w:uiPriority="9" w:qFormat="1"/>
     <w:lsdException w:name="heading 2" w:semiHidden="1" w:uiPriority="9" w:unhideWhenUsed="1" w:qFormat="1"/>
@@ -3155,7 +3159,6 @@
     <w:lsdException w:name="HTML Sample" w:semiHidden="1" w:unhideWhenUsed="1"/>
     <w:lsdException w:name="HTML Typewriter" w:semiHidden="1" w:unhideWhenUsed="1"/>
     <w:lsdException w:name="HTML Variable" w:semiHidden="1" w:unhideWhenUsed="1"/>
-    <w:lsdException w:name="Normal Table" w:semiHidden="1" w:unhideWhenUsed="1"/>
     <w:lsdException w:name="annotation subject" w:semiHidden="1" w:unhideWhenUsed="1"/>
     <w:lsdException w:name="No List" w:semiHidden="1" w:unhideWhenUsed="1"/>
     <w:lsdException w:name="Outline List 1" w:semiHidden="1" w:unhideWhenUsed="1"/>
@@ -3202,10 +3205,8 @@
     <w:lsdException w:name="Table Subtle 2" w:semiHidden="1" w:unhideWhenUsed="1"/>
     <w:lsdException w:name="Table Web 1" w:semiHidden="1" w:unhideWhenUsed="1"/>
     <w:lsdException w:name="Table Web 2" w:semiHidden="1" w:unhideWhenUsed="1"/>
-    <w:lsdException w:name="Table Web 3" w:semiHidden="1" w:unhideWhenUsed="1"/>
     <w:lsdException w:name="Balloon Text" w:semiHidden="1" w:unhideWhenUsed="1"/>
     <w:lsdException w:name="Table Grid" w:uiPriority="59"/>
-    <w:lsdException w:name="Table Theme" w:semiHidden="1" w:unhideWhenUsed="1"/>
     <w:lsdException w:name="Placeholder Text" w:semiHidden="1"/>
     <w:lsdException w:name="No Spacing" w:uiPriority="1" w:qFormat="1"/>
     <w:lsdException w:name="Light Shading" w:uiPriority="60"/>
@@ -3421,6 +3422,7 @@
     <w:lsdException w:name="List Table 5 Dark Accent 6" w:uiPriority="50"/>
     <w:lsdException w:name="List Table 6 Colorful Accent 6" w:uiPriority="51"/>
     <w:lsdException w:name="List Table 7 Colorful Accent 6" w:uiPriority="52"/>
+    <w:lsdException w:name="Mention" w:semiHidden="1" w:unhideWhenUsed="1"/>
   </w:latentStyles>
   <w:style w:type="paragraph" w:default="1" w:styleId="Normal">
     <w:name w:val="Normal"/>
@@ -4200,7 +4202,7 @@
 </file>
 
 <file path=customXml/itemProps1.xml><?xml version="1.0" encoding="utf-8"?>
-<ds:datastoreItem xmlns:ds="http://schemas.openxmlformats.org/officeDocument/2006/customXml" ds:itemID="{C262439A-976D-4057-991D-9DC37657EB2B}">
+<ds:datastoreItem xmlns:ds="http://schemas.openxmlformats.org/officeDocument/2006/customXml" ds:itemID="{47773177-6EF5-451C-9B1E-F063FCB422AD}">
   <ds:schemaRefs>
     <ds:schemaRef ds:uri="http://schemas.openxmlformats.org/officeDocument/2006/bibliography"/>
   </ds:schemaRefs>

</xml_diff>

<commit_message>
Improved tests, code coverage and some currency symbols (#41)
* Move to Xunit from MSTest, Replaced StyleCop MSBuild with VS2015 Analyzer

* Change SwitchCulture to UseCultureAttribute (XUnit feature)

* Rename Build to build (intermediate step to Build-rename)

* Rename Build to build (final step)

* Improved code coverage on ExchangeRate and BinaryOperators

* Add Chinise Yuan to MostUsedCurrencies
Improved code coverage MostUsedCurrencies

* Raise code coverage and renamed test to spec

* Belarusion Ruble partly implementation #33

* Danish krone symbol should have a point

* Improved code coverage

* Change symbol of BGN and VEF
</commit_message>
<xml_diff>
--- a/docs/Coding Guidelines.docx
+++ b/docs/Coding Guidelines.docx
@@ -1,6 +1,6 @@
 
 <file path=word/document.xml><?xml version="1.0" encoding="utf-8"?>
-<w:document xmlns:wpc="http://schemas.microsoft.com/office/word/2010/wordprocessingCanvas" xmlns:mc="http://schemas.openxmlformats.org/markup-compatibility/2006" xmlns:o="urn:schemas-microsoft-com:office:office" xmlns:r="http://schemas.openxmlformats.org/officeDocument/2006/relationships" xmlns:m="http://schemas.openxmlformats.org/officeDocument/2006/math" xmlns:v="urn:schemas-microsoft-com:vml" xmlns:wp14="http://schemas.microsoft.com/office/word/2010/wordprocessingDrawing" xmlns:wp="http://schemas.openxmlformats.org/drawingml/2006/wordprocessingDrawing" xmlns:w10="urn:schemas-microsoft-com:office:word" xmlns:w="http://schemas.openxmlformats.org/wordprocessingml/2006/main" xmlns:w14="http://schemas.microsoft.com/office/word/2010/wordml" xmlns:w15="http://schemas.microsoft.com/office/word/2012/wordml" xmlns:wpg="http://schemas.microsoft.com/office/word/2010/wordprocessingGroup" xmlns:wpi="http://schemas.microsoft.com/office/word/2010/wordprocessingInk" xmlns:wne="http://schemas.microsoft.com/office/word/2006/wordml" xmlns:wps="http://schemas.microsoft.com/office/word/2010/wordprocessingShape" mc:Ignorable="w14 w15 wp14">
+<w:document xmlns:wpc="http://schemas.microsoft.com/office/word/2010/wordprocessingCanvas" xmlns:cx="http://schemas.microsoft.com/office/drawing/2014/chartex" xmlns:cx1="http://schemas.microsoft.com/office/drawing/2015/9/8/chartex" xmlns:cx2="http://schemas.microsoft.com/office/drawing/2015/10/21/chartex" xmlns:mc="http://schemas.openxmlformats.org/markup-compatibility/2006" xmlns:o="urn:schemas-microsoft-com:office:office" xmlns:r="http://schemas.openxmlformats.org/officeDocument/2006/relationships" xmlns:m="http://schemas.openxmlformats.org/officeDocument/2006/math" xmlns:v="urn:schemas-microsoft-com:vml" xmlns:wp14="http://schemas.microsoft.com/office/word/2010/wordprocessingDrawing" xmlns:wp="http://schemas.openxmlformats.org/drawingml/2006/wordprocessingDrawing" xmlns:w10="urn:schemas-microsoft-com:office:word" xmlns:w="http://schemas.openxmlformats.org/wordprocessingml/2006/main" xmlns:w14="http://schemas.microsoft.com/office/word/2010/wordml" xmlns:w15="http://schemas.microsoft.com/office/word/2012/wordml" xmlns:w16se="http://schemas.microsoft.com/office/word/2015/wordml/symex" xmlns:wpg="http://schemas.microsoft.com/office/word/2010/wordprocessingGroup" xmlns:wpi="http://schemas.microsoft.com/office/word/2010/wordprocessingInk" xmlns:wne="http://schemas.microsoft.com/office/word/2006/wordml" xmlns:wps="http://schemas.microsoft.com/office/word/2010/wordprocessingShape" mc:Ignorable="w14 w15 w16se wp14">
   <w:body>
     <w:p>
       <w:pPr>
@@ -96,7 +96,10 @@
         <w:t xml:space="preserve">C# language and </w:t>
       </w:r>
       <w:r>
-        <w:t xml:space="preserve">it’s </w:t>
+        <w:t>its</w:t>
+      </w:r>
+      <w:r>
+        <w:t xml:space="preserve"> </w:t>
       </w:r>
       <w:r>
         <w:t>best practices.</w:t>
@@ -247,7 +250,15 @@
         <w:t>.</w:t>
       </w:r>
       <w:r>
-        <w:t xml:space="preserve"> A web application is different from an framework library.</w:t>
+        <w:t xml:space="preserve"> A web application is different from </w:t>
+      </w:r>
+      <w:bookmarkStart w:id="0" w:name="_GoBack"/>
+      <w:bookmarkEnd w:id="0"/>
+      <w:r>
+        <w:t>a</w:t>
+      </w:r>
+      <w:r>
+        <w:t xml:space="preserve"> framework library.</w:t>
       </w:r>
     </w:p>
     <w:p>
@@ -419,7 +430,7 @@
       <w:r>
         <w:rPr>
           <w:noProof/>
-          <w:lang w:val="en-US" w:eastAsia="en-US"/>
+          <w:lang w:val="nl-NL" w:eastAsia="nl-NL"/>
         </w:rPr>
         <w:drawing>
           <wp:inline distT="0" distB="0" distL="0" distR="0" wp14:anchorId="22DBBB97" wp14:editId="2B2EFE1E">
@@ -679,7 +690,6 @@
         <w:rPr>
           <w:highlight w:val="white"/>
         </w:rPr>
-        <w:lastRenderedPageBreak/>
         <w:t xml:space="preserve">    if (limit &gt; 100)</w:t>
       </w:r>
     </w:p>
@@ -882,15 +892,7 @@
         <w:rPr>
           <w:lang w:val="en-US"/>
         </w:rPr>
-        <w:t>SA1200</w:t>
-      </w:r>
-      <w:bookmarkStart w:id="0" w:name="_GoBack"/>
-      <w:bookmarkEnd w:id="0"/>
-      <w:r>
-        <w:rPr>
-          <w:lang w:val="en-US"/>
-        </w:rPr>
-        <w:t xml:space="preserve"> </w:t>
+        <w:t xml:space="preserve">SA1200 </w:t>
       </w:r>
       <w:proofErr w:type="spellStart"/>
       <w:r>
@@ -1271,14 +1273,7 @@
         <w:rPr>
           <w:lang w:val="en-US"/>
         </w:rPr>
-        <w:t xml:space="preserve"> a contrivance used under the guise that there is &lt; 1% of developers that really do </w:t>
-      </w:r>
-      <w:r>
-        <w:rPr>
-          <w:lang w:val="en-US"/>
-        </w:rPr>
-        <w:lastRenderedPageBreak/>
-        <w:t>not understand code or what they are doing, and makes it painful for 99% who want to write easily readable and maintainable code.</w:t>
+        <w:t xml:space="preserve"> a contrivance used under the guise that there is &lt; 1% of developers that really do not understand code or what they are doing, and makes it painful for 99% who want to write easily readable and maintainable code.</w:t>
       </w:r>
     </w:p>
     <w:p>
@@ -1355,7 +1350,21 @@
         <w:rPr>
           <w:lang w:val="en-US"/>
         </w:rPr>
-        <w:t xml:space="preserve">Even if you are completely clueless, use "this." to hint what is available, but don't leave it in code. There are also a slew of add-ons like </w:t>
+        <w:t xml:space="preserve">Even if you are completely clueless, use "this." to hint what is available, but don't leave it in code. There </w:t>
+      </w:r>
+      <w:proofErr w:type="gramStart"/>
+      <w:r>
+        <w:rPr>
+          <w:lang w:val="en-US"/>
+        </w:rPr>
+        <w:t>are</w:t>
+      </w:r>
+      <w:proofErr w:type="gramEnd"/>
+      <w:r>
+        <w:rPr>
+          <w:lang w:val="en-US"/>
+        </w:rPr>
+        <w:t xml:space="preserve"> also a slew of add-ons like </w:t>
       </w:r>
       <w:proofErr w:type="spellStart"/>
       <w:r>
@@ -1777,7 +1786,6 @@
     </w:p>
     <w:p>
       <w:r>
-        <w:lastRenderedPageBreak/>
         <w:t>I've run into both of these cases/bugs on a number of occasions.</w:t>
       </w:r>
       <w:r>
@@ -2182,11 +2190,7 @@
         <w:t xml:space="preserve">. </w:t>
       </w:r>
       <w:r>
-        <w:t xml:space="preserve">Developers usually have large monitors, so by collapsing all (see short codes below), you should normally have the full class completely on your screen. If it doesn’t </w:t>
-      </w:r>
-      <w:r>
-        <w:lastRenderedPageBreak/>
-        <w:t xml:space="preserve">fit, it’s a </w:t>
+        <w:t xml:space="preserve">Developers usually have large monitors, so by collapsing all (see short codes below), you should normally have the full class completely on your screen. If it doesn’t fit, it’s a </w:t>
       </w:r>
       <w:r>
         <w:t>smell that</w:t>
@@ -2588,7 +2592,7 @@
 </file>
 
 <file path=word/endnotes.xml><?xml version="1.0" encoding="utf-8"?>
-<w:endnotes xmlns:wpc="http://schemas.microsoft.com/office/word/2010/wordprocessingCanvas" xmlns:mc="http://schemas.openxmlformats.org/markup-compatibility/2006" xmlns:o="urn:schemas-microsoft-com:office:office" xmlns:r="http://schemas.openxmlformats.org/officeDocument/2006/relationships" xmlns:m="http://schemas.openxmlformats.org/officeDocument/2006/math" xmlns:v="urn:schemas-microsoft-com:vml" xmlns:wp14="http://schemas.microsoft.com/office/word/2010/wordprocessingDrawing" xmlns:wp="http://schemas.openxmlformats.org/drawingml/2006/wordprocessingDrawing" xmlns:w10="urn:schemas-microsoft-com:office:word" xmlns:w="http://schemas.openxmlformats.org/wordprocessingml/2006/main" xmlns:w14="http://schemas.microsoft.com/office/word/2010/wordml" xmlns:w15="http://schemas.microsoft.com/office/word/2012/wordml" xmlns:wpg="http://schemas.microsoft.com/office/word/2010/wordprocessingGroup" xmlns:wpi="http://schemas.microsoft.com/office/word/2010/wordprocessingInk" xmlns:wne="http://schemas.microsoft.com/office/word/2006/wordml" xmlns:wps="http://schemas.microsoft.com/office/word/2010/wordprocessingShape" mc:Ignorable="w14 w15 wp14">
+<w:endnotes xmlns:wpc="http://schemas.microsoft.com/office/word/2010/wordprocessingCanvas" xmlns:cx="http://schemas.microsoft.com/office/drawing/2014/chartex" xmlns:cx1="http://schemas.microsoft.com/office/drawing/2015/9/8/chartex" xmlns:cx2="http://schemas.microsoft.com/office/drawing/2015/10/21/chartex" xmlns:mc="http://schemas.openxmlformats.org/markup-compatibility/2006" xmlns:o="urn:schemas-microsoft-com:office:office" xmlns:r="http://schemas.openxmlformats.org/officeDocument/2006/relationships" xmlns:m="http://schemas.openxmlformats.org/officeDocument/2006/math" xmlns:v="urn:schemas-microsoft-com:vml" xmlns:wp14="http://schemas.microsoft.com/office/word/2010/wordprocessingDrawing" xmlns:wp="http://schemas.openxmlformats.org/drawingml/2006/wordprocessingDrawing" xmlns:w10="urn:schemas-microsoft-com:office:word" xmlns:w="http://schemas.openxmlformats.org/wordprocessingml/2006/main" xmlns:w14="http://schemas.microsoft.com/office/word/2010/wordml" xmlns:w15="http://schemas.microsoft.com/office/word/2012/wordml" xmlns:w16se="http://schemas.microsoft.com/office/word/2015/wordml/symex" xmlns:wpg="http://schemas.microsoft.com/office/word/2010/wordprocessingGroup" xmlns:wpi="http://schemas.microsoft.com/office/word/2010/wordprocessingInk" xmlns:wne="http://schemas.microsoft.com/office/word/2006/wordml" xmlns:wps="http://schemas.microsoft.com/office/word/2010/wordprocessingShape" mc:Ignorable="w14 w15 w16se wp14">
   <w:endnote w:type="separator" w:id="-1">
     <w:p>
       <w:pPr>
@@ -2613,7 +2617,7 @@
 </file>
 
 <file path=word/footnotes.xml><?xml version="1.0" encoding="utf-8"?>
-<w:footnotes xmlns:wpc="http://schemas.microsoft.com/office/word/2010/wordprocessingCanvas" xmlns:mc="http://schemas.openxmlformats.org/markup-compatibility/2006" xmlns:o="urn:schemas-microsoft-com:office:office" xmlns:r="http://schemas.openxmlformats.org/officeDocument/2006/relationships" xmlns:m="http://schemas.openxmlformats.org/officeDocument/2006/math" xmlns:v="urn:schemas-microsoft-com:vml" xmlns:wp14="http://schemas.microsoft.com/office/word/2010/wordprocessingDrawing" xmlns:wp="http://schemas.openxmlformats.org/drawingml/2006/wordprocessingDrawing" xmlns:w10="urn:schemas-microsoft-com:office:word" xmlns:w="http://schemas.openxmlformats.org/wordprocessingml/2006/main" xmlns:w14="http://schemas.microsoft.com/office/word/2010/wordml" xmlns:w15="http://schemas.microsoft.com/office/word/2012/wordml" xmlns:wpg="http://schemas.microsoft.com/office/word/2010/wordprocessingGroup" xmlns:wpi="http://schemas.microsoft.com/office/word/2010/wordprocessingInk" xmlns:wne="http://schemas.microsoft.com/office/word/2006/wordml" xmlns:wps="http://schemas.microsoft.com/office/word/2010/wordprocessingShape" mc:Ignorable="w14 w15 wp14">
+<w:footnotes xmlns:wpc="http://schemas.microsoft.com/office/word/2010/wordprocessingCanvas" xmlns:cx="http://schemas.microsoft.com/office/drawing/2014/chartex" xmlns:cx1="http://schemas.microsoft.com/office/drawing/2015/9/8/chartex" xmlns:cx2="http://schemas.microsoft.com/office/drawing/2015/10/21/chartex" xmlns:mc="http://schemas.openxmlformats.org/markup-compatibility/2006" xmlns:o="urn:schemas-microsoft-com:office:office" xmlns:r="http://schemas.openxmlformats.org/officeDocument/2006/relationships" xmlns:m="http://schemas.openxmlformats.org/officeDocument/2006/math" xmlns:v="urn:schemas-microsoft-com:vml" xmlns:wp14="http://schemas.microsoft.com/office/word/2010/wordprocessingDrawing" xmlns:wp="http://schemas.openxmlformats.org/drawingml/2006/wordprocessingDrawing" xmlns:w10="urn:schemas-microsoft-com:office:word" xmlns:w="http://schemas.openxmlformats.org/wordprocessingml/2006/main" xmlns:w14="http://schemas.microsoft.com/office/word/2010/wordml" xmlns:w15="http://schemas.microsoft.com/office/word/2012/wordml" xmlns:w16se="http://schemas.microsoft.com/office/word/2015/wordml/symex" xmlns:wpg="http://schemas.microsoft.com/office/word/2010/wordprocessingGroup" xmlns:wpi="http://schemas.microsoft.com/office/word/2010/wordprocessingInk" xmlns:wne="http://schemas.microsoft.com/office/word/2006/wordml" xmlns:wps="http://schemas.microsoft.com/office/word/2010/wordprocessingShape" mc:Ignorable="w14 w15 w16se wp14">
   <w:footnote w:type="separator" w:id="-1">
     <w:p>
       <w:pPr>
@@ -2789,7 +2793,7 @@
 </file>
 
 <file path=word/header1.xml><?xml version="1.0" encoding="utf-8"?>
-<w:hdr xmlns:wpc="http://schemas.microsoft.com/office/word/2010/wordprocessingCanvas" xmlns:mc="http://schemas.openxmlformats.org/markup-compatibility/2006" xmlns:o="urn:schemas-microsoft-com:office:office" xmlns:r="http://schemas.openxmlformats.org/officeDocument/2006/relationships" xmlns:m="http://schemas.openxmlformats.org/officeDocument/2006/math" xmlns:v="urn:schemas-microsoft-com:vml" xmlns:wp14="http://schemas.microsoft.com/office/word/2010/wordprocessingDrawing" xmlns:wp="http://schemas.openxmlformats.org/drawingml/2006/wordprocessingDrawing" xmlns:w10="urn:schemas-microsoft-com:office:word" xmlns:w="http://schemas.openxmlformats.org/wordprocessingml/2006/main" xmlns:w14="http://schemas.microsoft.com/office/word/2010/wordml" xmlns:w15="http://schemas.microsoft.com/office/word/2012/wordml" xmlns:wpg="http://schemas.microsoft.com/office/word/2010/wordprocessingGroup" xmlns:wpi="http://schemas.microsoft.com/office/word/2010/wordprocessingInk" xmlns:wne="http://schemas.microsoft.com/office/word/2006/wordml" xmlns:wps="http://schemas.microsoft.com/office/word/2010/wordprocessingShape" mc:Ignorable="w14 w15 wp14">
+<w:hdr xmlns:wpc="http://schemas.microsoft.com/office/word/2010/wordprocessingCanvas" xmlns:cx="http://schemas.microsoft.com/office/drawing/2014/chartex" xmlns:cx1="http://schemas.microsoft.com/office/drawing/2015/9/8/chartex" xmlns:cx2="http://schemas.microsoft.com/office/drawing/2015/10/21/chartex" xmlns:mc="http://schemas.openxmlformats.org/markup-compatibility/2006" xmlns:o="urn:schemas-microsoft-com:office:office" xmlns:r="http://schemas.openxmlformats.org/officeDocument/2006/relationships" xmlns:m="http://schemas.openxmlformats.org/officeDocument/2006/math" xmlns:v="urn:schemas-microsoft-com:vml" xmlns:wp14="http://schemas.microsoft.com/office/word/2010/wordprocessingDrawing" xmlns:wp="http://schemas.openxmlformats.org/drawingml/2006/wordprocessingDrawing" xmlns:w10="urn:schemas-microsoft-com:office:word" xmlns:w="http://schemas.openxmlformats.org/wordprocessingml/2006/main" xmlns:w14="http://schemas.microsoft.com/office/word/2010/wordml" xmlns:w15="http://schemas.microsoft.com/office/word/2012/wordml" xmlns:w16se="http://schemas.microsoft.com/office/word/2015/wordml/symex" xmlns:wpg="http://schemas.microsoft.com/office/word/2010/wordprocessingGroup" xmlns:wpi="http://schemas.microsoft.com/office/word/2010/wordprocessingInk" xmlns:wne="http://schemas.microsoft.com/office/word/2006/wordml" xmlns:wps="http://schemas.microsoft.com/office/word/2010/wordprocessingShape" mc:Ignorable="w14 w15 w16se wp14">
   <w:p>
     <w:pPr>
       <w:pStyle w:val="Header"/>
@@ -2797,7 +2801,7 @@
     <w:r>
       <w:rPr>
         <w:noProof/>
-        <w:lang w:val="en-US" w:eastAsia="en-US"/>
+        <w:lang w:val="nl-NL" w:eastAsia="nl-NL"/>
       </w:rPr>
       <w:drawing>
         <wp:inline distT="0" distB="0" distL="0" distR="0">
@@ -2876,8 +2880,8 @@
 </file>
 
 <file path=word/numbering.xml><?xml version="1.0" encoding="utf-8"?>
-<w:numbering xmlns:wpc="http://schemas.microsoft.com/office/word/2010/wordprocessingCanvas" xmlns:mc="http://schemas.openxmlformats.org/markup-compatibility/2006" xmlns:o="urn:schemas-microsoft-com:office:office" xmlns:r="http://schemas.openxmlformats.org/officeDocument/2006/relationships" xmlns:m="http://schemas.openxmlformats.org/officeDocument/2006/math" xmlns:v="urn:schemas-microsoft-com:vml" xmlns:wp14="http://schemas.microsoft.com/office/word/2010/wordprocessingDrawing" xmlns:wp="http://schemas.openxmlformats.org/drawingml/2006/wordprocessingDrawing" xmlns:w10="urn:schemas-microsoft-com:office:word" xmlns:w="http://schemas.openxmlformats.org/wordprocessingml/2006/main" xmlns:w14="http://schemas.microsoft.com/office/word/2010/wordml" xmlns:w15="http://schemas.microsoft.com/office/word/2012/wordml" xmlns:wpg="http://schemas.microsoft.com/office/word/2010/wordprocessingGroup" xmlns:wpi="http://schemas.microsoft.com/office/word/2010/wordprocessingInk" xmlns:wne="http://schemas.microsoft.com/office/word/2006/wordml" xmlns:wps="http://schemas.microsoft.com/office/word/2010/wordprocessingShape" mc:Ignorable="w14 w15 wp14">
-  <w:abstractNum w:abstractNumId="0">
+<w:numbering xmlns:wpc="http://schemas.microsoft.com/office/word/2010/wordprocessingCanvas" xmlns:cx="http://schemas.microsoft.com/office/drawing/2014/chartex" xmlns:cx1="http://schemas.microsoft.com/office/drawing/2015/9/8/chartex" xmlns:cx2="http://schemas.microsoft.com/office/drawing/2015/10/21/chartex" xmlns:mc="http://schemas.openxmlformats.org/markup-compatibility/2006" xmlns:o="urn:schemas-microsoft-com:office:office" xmlns:r="http://schemas.openxmlformats.org/officeDocument/2006/relationships" xmlns:m="http://schemas.openxmlformats.org/officeDocument/2006/math" xmlns:v="urn:schemas-microsoft-com:vml" xmlns:wp14="http://schemas.microsoft.com/office/word/2010/wordprocessingDrawing" xmlns:wp="http://schemas.openxmlformats.org/drawingml/2006/wordprocessingDrawing" xmlns:w10="urn:schemas-microsoft-com:office:word" xmlns:w="http://schemas.openxmlformats.org/wordprocessingml/2006/main" xmlns:w14="http://schemas.microsoft.com/office/word/2010/wordml" xmlns:w15="http://schemas.microsoft.com/office/word/2012/wordml" xmlns:w16se="http://schemas.microsoft.com/office/word/2015/wordml/symex" xmlns:wpg="http://schemas.microsoft.com/office/word/2010/wordprocessingGroup" xmlns:wpi="http://schemas.microsoft.com/office/word/2010/wordprocessingInk" xmlns:wne="http://schemas.microsoft.com/office/word/2006/wordml" xmlns:wps="http://schemas.microsoft.com/office/word/2010/wordprocessingShape" mc:Ignorable="w14 w15 w16se wp14">
+  <w:abstractNum w:abstractNumId="0" w15:restartNumberingAfterBreak="0">
     <w:nsid w:val="5D624EF1"/>
     <w:multiLevelType w:val="multilevel"/>
     <w:tmpl w:val="6B12F412"/>
@@ -3033,7 +3037,7 @@
 </file>
 
 <file path=word/styles.xml><?xml version="1.0" encoding="utf-8"?>
-<w:styles xmlns:mc="http://schemas.openxmlformats.org/markup-compatibility/2006" xmlns:r="http://schemas.openxmlformats.org/officeDocument/2006/relationships" xmlns:w="http://schemas.openxmlformats.org/wordprocessingml/2006/main" xmlns:w14="http://schemas.microsoft.com/office/word/2010/wordml" xmlns:w15="http://schemas.microsoft.com/office/word/2012/wordml" mc:Ignorable="w14 w15">
+<w:styles xmlns:mc="http://schemas.openxmlformats.org/markup-compatibility/2006" xmlns:r="http://schemas.openxmlformats.org/officeDocument/2006/relationships" xmlns:w="http://schemas.openxmlformats.org/wordprocessingml/2006/main" xmlns:w14="http://schemas.microsoft.com/office/word/2010/wordml" xmlns:w15="http://schemas.microsoft.com/office/word/2012/wordml" xmlns:w16se="http://schemas.microsoft.com/office/word/2015/wordml/symex" mc:Ignorable="w14 w15 w16se">
   <w:docDefaults>
     <w:rPrDefault>
       <w:rPr>
@@ -3049,7 +3053,7 @@
       </w:pPr>
     </w:pPrDefault>
   </w:docDefaults>
-  <w:latentStyles w:defLockedState="0" w:defUIPriority="99" w:defSemiHidden="0" w:defUnhideWhenUsed="0" w:defQFormat="0" w:count="371">
+  <w:latentStyles w:defLockedState="0" w:defUIPriority="99" w:defSemiHidden="0" w:defUnhideWhenUsed="0" w:defQFormat="0" w:count="372">
     <w:lsdException w:name="Normal" w:uiPriority="0" w:qFormat="1"/>
     <w:lsdException w:name="heading 1" w:uiPriority="9" w:qFormat="1"/>
     <w:lsdException w:name="heading 2" w:semiHidden="1" w:uiPriority="9" w:unhideWhenUsed="1" w:qFormat="1"/>
@@ -3155,7 +3159,6 @@
     <w:lsdException w:name="HTML Sample" w:semiHidden="1" w:unhideWhenUsed="1"/>
     <w:lsdException w:name="HTML Typewriter" w:semiHidden="1" w:unhideWhenUsed="1"/>
     <w:lsdException w:name="HTML Variable" w:semiHidden="1" w:unhideWhenUsed="1"/>
-    <w:lsdException w:name="Normal Table" w:semiHidden="1" w:unhideWhenUsed="1"/>
     <w:lsdException w:name="annotation subject" w:semiHidden="1" w:unhideWhenUsed="1"/>
     <w:lsdException w:name="No List" w:semiHidden="1" w:unhideWhenUsed="1"/>
     <w:lsdException w:name="Outline List 1" w:semiHidden="1" w:unhideWhenUsed="1"/>
@@ -3202,10 +3205,8 @@
     <w:lsdException w:name="Table Subtle 2" w:semiHidden="1" w:unhideWhenUsed="1"/>
     <w:lsdException w:name="Table Web 1" w:semiHidden="1" w:unhideWhenUsed="1"/>
     <w:lsdException w:name="Table Web 2" w:semiHidden="1" w:unhideWhenUsed="1"/>
-    <w:lsdException w:name="Table Web 3" w:semiHidden="1" w:unhideWhenUsed="1"/>
     <w:lsdException w:name="Balloon Text" w:semiHidden="1" w:unhideWhenUsed="1"/>
     <w:lsdException w:name="Table Grid" w:uiPriority="59"/>
-    <w:lsdException w:name="Table Theme" w:semiHidden="1" w:unhideWhenUsed="1"/>
     <w:lsdException w:name="Placeholder Text" w:semiHidden="1"/>
     <w:lsdException w:name="No Spacing" w:uiPriority="1" w:qFormat="1"/>
     <w:lsdException w:name="Light Shading" w:uiPriority="60"/>
@@ -3421,6 +3422,7 @@
     <w:lsdException w:name="List Table 5 Dark Accent 6" w:uiPriority="50"/>
     <w:lsdException w:name="List Table 6 Colorful Accent 6" w:uiPriority="51"/>
     <w:lsdException w:name="List Table 7 Colorful Accent 6" w:uiPriority="52"/>
+    <w:lsdException w:name="Mention" w:semiHidden="1" w:unhideWhenUsed="1"/>
   </w:latentStyles>
   <w:style w:type="paragraph" w:default="1" w:styleId="Normal">
     <w:name w:val="Normal"/>
@@ -4200,7 +4202,7 @@
 </file>
 
 <file path=customXml/itemProps1.xml><?xml version="1.0" encoding="utf-8"?>
-<ds:datastoreItem xmlns:ds="http://schemas.openxmlformats.org/officeDocument/2006/customXml" ds:itemID="{C262439A-976D-4057-991D-9DC37657EB2B}">
+<ds:datastoreItem xmlns:ds="http://schemas.openxmlformats.org/officeDocument/2006/customXml" ds:itemID="{47773177-6EF5-451C-9B1E-F063FCB422AD}">
   <ds:schemaRefs>
     <ds:schemaRef ds:uri="http://schemas.openxmlformats.org/officeDocument/2006/bibliography"/>
   </ds:schemaRefs>

</xml_diff>

<commit_message>
Update to csproj files and changed version creation
</commit_message>
<xml_diff>
--- a/docs/Coding Guidelines.docx
+++ b/docs/Coding Guidelines.docx
@@ -1,6 +1,6 @@
 
 <file path=word/document.xml><?xml version="1.0" encoding="utf-8"?>
-<w:document xmlns:wpc="http://schemas.microsoft.com/office/word/2010/wordprocessingCanvas" xmlns:cx="http://schemas.microsoft.com/office/drawing/2014/chartex" xmlns:cx1="http://schemas.microsoft.com/office/drawing/2015/9/8/chartex" xmlns:cx2="http://schemas.microsoft.com/office/drawing/2015/10/21/chartex" xmlns:mc="http://schemas.openxmlformats.org/markup-compatibility/2006" xmlns:o="urn:schemas-microsoft-com:office:office" xmlns:r="http://schemas.openxmlformats.org/officeDocument/2006/relationships" xmlns:m="http://schemas.openxmlformats.org/officeDocument/2006/math" xmlns:v="urn:schemas-microsoft-com:vml" xmlns:wp14="http://schemas.microsoft.com/office/word/2010/wordprocessingDrawing" xmlns:wp="http://schemas.openxmlformats.org/drawingml/2006/wordprocessingDrawing" xmlns:w10="urn:schemas-microsoft-com:office:word" xmlns:w="http://schemas.openxmlformats.org/wordprocessingml/2006/main" xmlns:w14="http://schemas.microsoft.com/office/word/2010/wordml" xmlns:w15="http://schemas.microsoft.com/office/word/2012/wordml" xmlns:w16se="http://schemas.microsoft.com/office/word/2015/wordml/symex" xmlns:wpg="http://schemas.microsoft.com/office/word/2010/wordprocessingGroup" xmlns:wpi="http://schemas.microsoft.com/office/word/2010/wordprocessingInk" xmlns:wne="http://schemas.microsoft.com/office/word/2006/wordml" xmlns:wps="http://schemas.microsoft.com/office/word/2010/wordprocessingShape" mc:Ignorable="w14 w15 w16se wp14">
+<w:document xmlns:wpc="http://schemas.microsoft.com/office/word/2010/wordprocessingCanvas" xmlns:cx="http://schemas.microsoft.com/office/drawing/2014/chartex" xmlns:cx1="http://schemas.microsoft.com/office/drawing/2015/9/8/chartex" xmlns:cx2="http://schemas.microsoft.com/office/drawing/2015/10/21/chartex" xmlns:cx3="http://schemas.microsoft.com/office/drawing/2016/5/9/chartex" xmlns:cx4="http://schemas.microsoft.com/office/drawing/2016/5/10/chartex" xmlns:cx5="http://schemas.microsoft.com/office/drawing/2016/5/11/chartex" xmlns:mc="http://schemas.openxmlformats.org/markup-compatibility/2006" xmlns:o="urn:schemas-microsoft-com:office:office" xmlns:r="http://schemas.openxmlformats.org/officeDocument/2006/relationships" xmlns:m="http://schemas.openxmlformats.org/officeDocument/2006/math" xmlns:v="urn:schemas-microsoft-com:vml" xmlns:wp14="http://schemas.microsoft.com/office/word/2010/wordprocessingDrawing" xmlns:wp="http://schemas.openxmlformats.org/drawingml/2006/wordprocessingDrawing" xmlns:w10="urn:schemas-microsoft-com:office:word" xmlns:w="http://schemas.openxmlformats.org/wordprocessingml/2006/main" xmlns:w14="http://schemas.microsoft.com/office/word/2010/wordml" xmlns:w15="http://schemas.microsoft.com/office/word/2012/wordml" xmlns:w16se="http://schemas.microsoft.com/office/word/2015/wordml/symex" xmlns:wpg="http://schemas.microsoft.com/office/word/2010/wordprocessingGroup" xmlns:wpi="http://schemas.microsoft.com/office/word/2010/wordprocessingInk" xmlns:wne="http://schemas.microsoft.com/office/word/2006/wordml" xmlns:wps="http://schemas.microsoft.com/office/word/2010/wordprocessingShape" mc:Ignorable="w14 w15 w16se wp14">
   <w:body>
     <w:p>
       <w:pPr>
@@ -252,8 +252,6 @@
       <w:r>
         <w:t xml:space="preserve"> A web application is different from </w:t>
       </w:r>
-      <w:bookmarkStart w:id="0" w:name="_GoBack"/>
-      <w:bookmarkEnd w:id="0"/>
       <w:r>
         <w:t>a</w:t>
       </w:r>
@@ -433,7 +431,7 @@
           <w:lang w:val="nl-NL" w:eastAsia="nl-NL"/>
         </w:rPr>
         <w:drawing>
-          <wp:inline distT="0" distB="0" distL="0" distR="0" wp14:anchorId="22DBBB97" wp14:editId="2B2EFE1E">
+          <wp:inline distT="0" distB="0" distL="0" distR="0" wp14:anchorId="0F12B795" wp14:editId="0F12B796">
             <wp:extent cx="4079631" cy="3593214"/>
             <wp:effectExtent l="0" t="0" r="0" b="7620"/>
             <wp:docPr id="1" name="Picture 1"/>
@@ -690,6 +688,7 @@
         <w:rPr>
           <w:highlight w:val="white"/>
         </w:rPr>
+        <w:lastRenderedPageBreak/>
         <w:t xml:space="preserve">    if (limit &gt; 100)</w:t>
       </w:r>
     </w:p>
@@ -1273,7 +1272,14 @@
         <w:rPr>
           <w:lang w:val="en-US"/>
         </w:rPr>
-        <w:t xml:space="preserve"> a contrivance used under the guise that there is &lt; 1% of developers that really do not understand code or what they are doing, and makes it painful for 99% who want to write easily readable and maintainable code.</w:t>
+        <w:t xml:space="preserve"> a contrivance used under the guise that there is &lt; 1% of developers that really do </w:t>
+      </w:r>
+      <w:r>
+        <w:rPr>
+          <w:lang w:val="en-US"/>
+        </w:rPr>
+        <w:lastRenderedPageBreak/>
+        <w:t>not understand code or what they are doing, and makes it painful for 99% who want to write easily readable and maintainable code.</w:t>
       </w:r>
     </w:p>
     <w:p>
@@ -1786,6 +1792,7 @@
     </w:p>
     <w:p>
       <w:r>
+        <w:lastRenderedPageBreak/>
         <w:t>I've run into both of these cases/bugs on a number of occasions.</w:t>
       </w:r>
       <w:r>
@@ -2190,7 +2197,11 @@
         <w:t xml:space="preserve">. </w:t>
       </w:r>
       <w:r>
-        <w:t xml:space="preserve">Developers usually have large monitors, so by collapsing all (see short codes below), you should normally have the full class completely on your screen. If it doesn’t fit, it’s a </w:t>
+        <w:t xml:space="preserve">Developers usually have large monitors, so by collapsing all (see short codes below), you should normally have the full class completely on your screen. If it doesn’t </w:t>
+      </w:r>
+      <w:r>
+        <w:lastRenderedPageBreak/>
+        <w:t xml:space="preserve">fit, it’s a </w:t>
       </w:r>
       <w:r>
         <w:t>smell that</w:t>
@@ -2592,7 +2603,7 @@
 </file>
 
 <file path=word/endnotes.xml><?xml version="1.0" encoding="utf-8"?>
-<w:endnotes xmlns:wpc="http://schemas.microsoft.com/office/word/2010/wordprocessingCanvas" xmlns:cx="http://schemas.microsoft.com/office/drawing/2014/chartex" xmlns:cx1="http://schemas.microsoft.com/office/drawing/2015/9/8/chartex" xmlns:cx2="http://schemas.microsoft.com/office/drawing/2015/10/21/chartex" xmlns:mc="http://schemas.openxmlformats.org/markup-compatibility/2006" xmlns:o="urn:schemas-microsoft-com:office:office" xmlns:r="http://schemas.openxmlformats.org/officeDocument/2006/relationships" xmlns:m="http://schemas.openxmlformats.org/officeDocument/2006/math" xmlns:v="urn:schemas-microsoft-com:vml" xmlns:wp14="http://schemas.microsoft.com/office/word/2010/wordprocessingDrawing" xmlns:wp="http://schemas.openxmlformats.org/drawingml/2006/wordprocessingDrawing" xmlns:w10="urn:schemas-microsoft-com:office:word" xmlns:w="http://schemas.openxmlformats.org/wordprocessingml/2006/main" xmlns:w14="http://schemas.microsoft.com/office/word/2010/wordml" xmlns:w15="http://schemas.microsoft.com/office/word/2012/wordml" xmlns:w16se="http://schemas.microsoft.com/office/word/2015/wordml/symex" xmlns:wpg="http://schemas.microsoft.com/office/word/2010/wordprocessingGroup" xmlns:wpi="http://schemas.microsoft.com/office/word/2010/wordprocessingInk" xmlns:wne="http://schemas.microsoft.com/office/word/2006/wordml" xmlns:wps="http://schemas.microsoft.com/office/word/2010/wordprocessingShape" mc:Ignorable="w14 w15 w16se wp14">
+<w:endnotes xmlns:wpc="http://schemas.microsoft.com/office/word/2010/wordprocessingCanvas" xmlns:cx="http://schemas.microsoft.com/office/drawing/2014/chartex" xmlns:cx1="http://schemas.microsoft.com/office/drawing/2015/9/8/chartex" xmlns:cx2="http://schemas.microsoft.com/office/drawing/2015/10/21/chartex" xmlns:cx3="http://schemas.microsoft.com/office/drawing/2016/5/9/chartex" xmlns:cx4="http://schemas.microsoft.com/office/drawing/2016/5/10/chartex" xmlns:cx5="http://schemas.microsoft.com/office/drawing/2016/5/11/chartex" xmlns:mc="http://schemas.openxmlformats.org/markup-compatibility/2006" xmlns:o="urn:schemas-microsoft-com:office:office" xmlns:r="http://schemas.openxmlformats.org/officeDocument/2006/relationships" xmlns:m="http://schemas.openxmlformats.org/officeDocument/2006/math" xmlns:v="urn:schemas-microsoft-com:vml" xmlns:wp14="http://schemas.microsoft.com/office/word/2010/wordprocessingDrawing" xmlns:wp="http://schemas.openxmlformats.org/drawingml/2006/wordprocessingDrawing" xmlns:w10="urn:schemas-microsoft-com:office:word" xmlns:w="http://schemas.openxmlformats.org/wordprocessingml/2006/main" xmlns:w14="http://schemas.microsoft.com/office/word/2010/wordml" xmlns:w15="http://schemas.microsoft.com/office/word/2012/wordml" xmlns:w16se="http://schemas.microsoft.com/office/word/2015/wordml/symex" xmlns:wpg="http://schemas.microsoft.com/office/word/2010/wordprocessingGroup" xmlns:wpi="http://schemas.microsoft.com/office/word/2010/wordprocessingInk" xmlns:wne="http://schemas.microsoft.com/office/word/2006/wordml" xmlns:wps="http://schemas.microsoft.com/office/word/2010/wordprocessingShape" mc:Ignorable="w14 w15 w16se wp14">
   <w:endnote w:type="separator" w:id="-1">
     <w:p>
       <w:pPr>
@@ -2617,7 +2628,7 @@
 </file>
 
 <file path=word/footnotes.xml><?xml version="1.0" encoding="utf-8"?>
-<w:footnotes xmlns:wpc="http://schemas.microsoft.com/office/word/2010/wordprocessingCanvas" xmlns:cx="http://schemas.microsoft.com/office/drawing/2014/chartex" xmlns:cx1="http://schemas.microsoft.com/office/drawing/2015/9/8/chartex" xmlns:cx2="http://schemas.microsoft.com/office/drawing/2015/10/21/chartex" xmlns:mc="http://schemas.openxmlformats.org/markup-compatibility/2006" xmlns:o="urn:schemas-microsoft-com:office:office" xmlns:r="http://schemas.openxmlformats.org/officeDocument/2006/relationships" xmlns:m="http://schemas.openxmlformats.org/officeDocument/2006/math" xmlns:v="urn:schemas-microsoft-com:vml" xmlns:wp14="http://schemas.microsoft.com/office/word/2010/wordprocessingDrawing" xmlns:wp="http://schemas.openxmlformats.org/drawingml/2006/wordprocessingDrawing" xmlns:w10="urn:schemas-microsoft-com:office:word" xmlns:w="http://schemas.openxmlformats.org/wordprocessingml/2006/main" xmlns:w14="http://schemas.microsoft.com/office/word/2010/wordml" xmlns:w15="http://schemas.microsoft.com/office/word/2012/wordml" xmlns:w16se="http://schemas.microsoft.com/office/word/2015/wordml/symex" xmlns:wpg="http://schemas.microsoft.com/office/word/2010/wordprocessingGroup" xmlns:wpi="http://schemas.microsoft.com/office/word/2010/wordprocessingInk" xmlns:wne="http://schemas.microsoft.com/office/word/2006/wordml" xmlns:wps="http://schemas.microsoft.com/office/word/2010/wordprocessingShape" mc:Ignorable="w14 w15 w16se wp14">
+<w:footnotes xmlns:wpc="http://schemas.microsoft.com/office/word/2010/wordprocessingCanvas" xmlns:cx="http://schemas.microsoft.com/office/drawing/2014/chartex" xmlns:cx1="http://schemas.microsoft.com/office/drawing/2015/9/8/chartex" xmlns:cx2="http://schemas.microsoft.com/office/drawing/2015/10/21/chartex" xmlns:cx3="http://schemas.microsoft.com/office/drawing/2016/5/9/chartex" xmlns:cx4="http://schemas.microsoft.com/office/drawing/2016/5/10/chartex" xmlns:cx5="http://schemas.microsoft.com/office/drawing/2016/5/11/chartex" xmlns:mc="http://schemas.openxmlformats.org/markup-compatibility/2006" xmlns:o="urn:schemas-microsoft-com:office:office" xmlns:r="http://schemas.openxmlformats.org/officeDocument/2006/relationships" xmlns:m="http://schemas.openxmlformats.org/officeDocument/2006/math" xmlns:v="urn:schemas-microsoft-com:vml" xmlns:wp14="http://schemas.microsoft.com/office/word/2010/wordprocessingDrawing" xmlns:wp="http://schemas.openxmlformats.org/drawingml/2006/wordprocessingDrawing" xmlns:w10="urn:schemas-microsoft-com:office:word" xmlns:w="http://schemas.openxmlformats.org/wordprocessingml/2006/main" xmlns:w14="http://schemas.microsoft.com/office/word/2010/wordml" xmlns:w15="http://schemas.microsoft.com/office/word/2012/wordml" xmlns:w16se="http://schemas.microsoft.com/office/word/2015/wordml/symex" xmlns:wpg="http://schemas.microsoft.com/office/word/2010/wordprocessingGroup" xmlns:wpi="http://schemas.microsoft.com/office/word/2010/wordprocessingInk" xmlns:wne="http://schemas.microsoft.com/office/word/2006/wordml" xmlns:wps="http://schemas.microsoft.com/office/word/2010/wordprocessingShape" mc:Ignorable="w14 w15 w16se wp14">
   <w:footnote w:type="separator" w:id="-1">
     <w:p>
       <w:pPr>
@@ -2743,9 +2754,11 @@
       <w:r>
         <w:t xml:space="preserve"> </w:t>
       </w:r>
+      <w:bookmarkStart w:id="0" w:name="_GoBack"/>
       <w:r>
         <w:t>http://geekswithblogs.net/mapfel/archive/2009/11/12/136238.aspx</w:t>
       </w:r>
+      <w:bookmarkEnd w:id="0"/>
     </w:p>
   </w:footnote>
   <w:footnote w:id="6">
@@ -2793,7 +2806,7 @@
 </file>
 
 <file path=word/header1.xml><?xml version="1.0" encoding="utf-8"?>
-<w:hdr xmlns:wpc="http://schemas.microsoft.com/office/word/2010/wordprocessingCanvas" xmlns:cx="http://schemas.microsoft.com/office/drawing/2014/chartex" xmlns:cx1="http://schemas.microsoft.com/office/drawing/2015/9/8/chartex" xmlns:cx2="http://schemas.microsoft.com/office/drawing/2015/10/21/chartex" xmlns:mc="http://schemas.openxmlformats.org/markup-compatibility/2006" xmlns:o="urn:schemas-microsoft-com:office:office" xmlns:r="http://schemas.openxmlformats.org/officeDocument/2006/relationships" xmlns:m="http://schemas.openxmlformats.org/officeDocument/2006/math" xmlns:v="urn:schemas-microsoft-com:vml" xmlns:wp14="http://schemas.microsoft.com/office/word/2010/wordprocessingDrawing" xmlns:wp="http://schemas.openxmlformats.org/drawingml/2006/wordprocessingDrawing" xmlns:w10="urn:schemas-microsoft-com:office:word" xmlns:w="http://schemas.openxmlformats.org/wordprocessingml/2006/main" xmlns:w14="http://schemas.microsoft.com/office/word/2010/wordml" xmlns:w15="http://schemas.microsoft.com/office/word/2012/wordml" xmlns:w16se="http://schemas.microsoft.com/office/word/2015/wordml/symex" xmlns:wpg="http://schemas.microsoft.com/office/word/2010/wordprocessingGroup" xmlns:wpi="http://schemas.microsoft.com/office/word/2010/wordprocessingInk" xmlns:wne="http://schemas.microsoft.com/office/word/2006/wordml" xmlns:wps="http://schemas.microsoft.com/office/word/2010/wordprocessingShape" mc:Ignorable="w14 w15 w16se wp14">
+<w:hdr xmlns:wpc="http://schemas.microsoft.com/office/word/2010/wordprocessingCanvas" xmlns:cx="http://schemas.microsoft.com/office/drawing/2014/chartex" xmlns:cx1="http://schemas.microsoft.com/office/drawing/2015/9/8/chartex" xmlns:cx2="http://schemas.microsoft.com/office/drawing/2015/10/21/chartex" xmlns:cx3="http://schemas.microsoft.com/office/drawing/2016/5/9/chartex" xmlns:cx4="http://schemas.microsoft.com/office/drawing/2016/5/10/chartex" xmlns:cx5="http://schemas.microsoft.com/office/drawing/2016/5/11/chartex" xmlns:mc="http://schemas.openxmlformats.org/markup-compatibility/2006" xmlns:o="urn:schemas-microsoft-com:office:office" xmlns:r="http://schemas.openxmlformats.org/officeDocument/2006/relationships" xmlns:m="http://schemas.openxmlformats.org/officeDocument/2006/math" xmlns:v="urn:schemas-microsoft-com:vml" xmlns:wp14="http://schemas.microsoft.com/office/word/2010/wordprocessingDrawing" xmlns:wp="http://schemas.openxmlformats.org/drawingml/2006/wordprocessingDrawing" xmlns:w10="urn:schemas-microsoft-com:office:word" xmlns:w="http://schemas.openxmlformats.org/wordprocessingml/2006/main" xmlns:w14="http://schemas.microsoft.com/office/word/2010/wordml" xmlns:w15="http://schemas.microsoft.com/office/word/2012/wordml" xmlns:w16se="http://schemas.microsoft.com/office/word/2015/wordml/symex" xmlns:wpg="http://schemas.microsoft.com/office/word/2010/wordprocessingGroup" xmlns:wpi="http://schemas.microsoft.com/office/word/2010/wordprocessingInk" xmlns:wne="http://schemas.microsoft.com/office/word/2006/wordml" xmlns:wps="http://schemas.microsoft.com/office/word/2010/wordprocessingShape" mc:Ignorable="w14 w15 w16se wp14">
   <w:p>
     <w:pPr>
       <w:pStyle w:val="Header"/>
@@ -2804,7 +2817,7 @@
         <w:lang w:val="nl-NL" w:eastAsia="nl-NL"/>
       </w:rPr>
       <w:drawing>
-        <wp:inline distT="0" distB="0" distL="0" distR="0">
+        <wp:inline distT="0" distB="0" distL="0" distR="0" wp14:anchorId="0F12B79D" wp14:editId="0F12B79E">
           <wp:extent cx="304800" cy="304800"/>
           <wp:effectExtent l="0" t="0" r="0" b="0"/>
           <wp:docPr id="3" name="Picture 3" descr="C:\Users\Rémy\Source\NodaMoney\Tools\logo_nodamoney.png"/>
@@ -2880,7 +2893,7 @@
 </file>
 
 <file path=word/numbering.xml><?xml version="1.0" encoding="utf-8"?>
-<w:numbering xmlns:wpc="http://schemas.microsoft.com/office/word/2010/wordprocessingCanvas" xmlns:cx="http://schemas.microsoft.com/office/drawing/2014/chartex" xmlns:cx1="http://schemas.microsoft.com/office/drawing/2015/9/8/chartex" xmlns:cx2="http://schemas.microsoft.com/office/drawing/2015/10/21/chartex" xmlns:mc="http://schemas.openxmlformats.org/markup-compatibility/2006" xmlns:o="urn:schemas-microsoft-com:office:office" xmlns:r="http://schemas.openxmlformats.org/officeDocument/2006/relationships" xmlns:m="http://schemas.openxmlformats.org/officeDocument/2006/math" xmlns:v="urn:schemas-microsoft-com:vml" xmlns:wp14="http://schemas.microsoft.com/office/word/2010/wordprocessingDrawing" xmlns:wp="http://schemas.openxmlformats.org/drawingml/2006/wordprocessingDrawing" xmlns:w10="urn:schemas-microsoft-com:office:word" xmlns:w="http://schemas.openxmlformats.org/wordprocessingml/2006/main" xmlns:w14="http://schemas.microsoft.com/office/word/2010/wordml" xmlns:w15="http://schemas.microsoft.com/office/word/2012/wordml" xmlns:w16se="http://schemas.microsoft.com/office/word/2015/wordml/symex" xmlns:wpg="http://schemas.microsoft.com/office/word/2010/wordprocessingGroup" xmlns:wpi="http://schemas.microsoft.com/office/word/2010/wordprocessingInk" xmlns:wne="http://schemas.microsoft.com/office/word/2006/wordml" xmlns:wps="http://schemas.microsoft.com/office/word/2010/wordprocessingShape" mc:Ignorable="w14 w15 w16se wp14">
+<w:numbering xmlns:wpc="http://schemas.microsoft.com/office/word/2010/wordprocessingCanvas" xmlns:cx="http://schemas.microsoft.com/office/drawing/2014/chartex" xmlns:cx1="http://schemas.microsoft.com/office/drawing/2015/9/8/chartex" xmlns:cx2="http://schemas.microsoft.com/office/drawing/2015/10/21/chartex" xmlns:cx3="http://schemas.microsoft.com/office/drawing/2016/5/9/chartex" xmlns:cx4="http://schemas.microsoft.com/office/drawing/2016/5/10/chartex" xmlns:cx5="http://schemas.microsoft.com/office/drawing/2016/5/11/chartex" xmlns:mc="http://schemas.openxmlformats.org/markup-compatibility/2006" xmlns:o="urn:schemas-microsoft-com:office:office" xmlns:r="http://schemas.openxmlformats.org/officeDocument/2006/relationships" xmlns:m="http://schemas.openxmlformats.org/officeDocument/2006/math" xmlns:v="urn:schemas-microsoft-com:vml" xmlns:wp14="http://schemas.microsoft.com/office/word/2010/wordprocessingDrawing" xmlns:wp="http://schemas.openxmlformats.org/drawingml/2006/wordprocessingDrawing" xmlns:w10="urn:schemas-microsoft-com:office:word" xmlns:w="http://schemas.openxmlformats.org/wordprocessingml/2006/main" xmlns:w14="http://schemas.microsoft.com/office/word/2010/wordml" xmlns:w15="http://schemas.microsoft.com/office/word/2012/wordml" xmlns:w16se="http://schemas.microsoft.com/office/word/2015/wordml/symex" xmlns:wpg="http://schemas.microsoft.com/office/word/2010/wordprocessingGroup" xmlns:wpi="http://schemas.microsoft.com/office/word/2010/wordprocessingInk" xmlns:wne="http://schemas.microsoft.com/office/word/2006/wordml" xmlns:wps="http://schemas.microsoft.com/office/word/2010/wordprocessingShape" mc:Ignorable="w14 w15 w16se wp14">
   <w:abstractNum w:abstractNumId="0" w15:restartNumberingAfterBreak="0">
     <w:nsid w:val="5D624EF1"/>
     <w:multiLevelType w:val="multilevel"/>
@@ -3053,7 +3066,7 @@
       </w:pPr>
     </w:pPrDefault>
   </w:docDefaults>
-  <w:latentStyles w:defLockedState="0" w:defUIPriority="99" w:defSemiHidden="0" w:defUnhideWhenUsed="0" w:defQFormat="0" w:count="372">
+  <w:latentStyles w:defLockedState="0" w:defUIPriority="99" w:defSemiHidden="0" w:defUnhideWhenUsed="0" w:defQFormat="0" w:count="374">
     <w:lsdException w:name="Normal" w:uiPriority="0" w:qFormat="1"/>
     <w:lsdException w:name="heading 1" w:uiPriority="9" w:qFormat="1"/>
     <w:lsdException w:name="heading 2" w:semiHidden="1" w:uiPriority="9" w:unhideWhenUsed="1" w:qFormat="1"/>
@@ -3204,7 +3217,7 @@
     <w:lsdException w:name="Table Subtle 1" w:semiHidden="1" w:unhideWhenUsed="1"/>
     <w:lsdException w:name="Table Subtle 2" w:semiHidden="1" w:unhideWhenUsed="1"/>
     <w:lsdException w:name="Table Web 1" w:semiHidden="1" w:unhideWhenUsed="1"/>
-    <w:lsdException w:name="Table Web 2" w:semiHidden="1" w:unhideWhenUsed="1"/>
+    <w:lsdException w:name="Table Web 3" w:semiHidden="1" w:unhideWhenUsed="1"/>
     <w:lsdException w:name="Balloon Text" w:semiHidden="1" w:unhideWhenUsed="1"/>
     <w:lsdException w:name="Table Grid" w:uiPriority="59"/>
     <w:lsdException w:name="Placeholder Text" w:semiHidden="1"/>
@@ -3423,6 +3436,8 @@
     <w:lsdException w:name="List Table 6 Colorful Accent 6" w:uiPriority="51"/>
     <w:lsdException w:name="List Table 7 Colorful Accent 6" w:uiPriority="52"/>
     <w:lsdException w:name="Mention" w:semiHidden="1" w:unhideWhenUsed="1"/>
+    <w:lsdException w:name="Smart Hyperlink" w:semiHidden="1" w:unhideWhenUsed="1"/>
+    <w:lsdException w:name="Hashtag" w:semiHidden="1" w:unhideWhenUsed="1"/>
   </w:latentStyles>
   <w:style w:type="paragraph" w:default="1" w:styleId="Normal">
     <w:name w:val="Normal"/>
@@ -4202,7 +4217,7 @@
 </file>
 
 <file path=customXml/itemProps1.xml><?xml version="1.0" encoding="utf-8"?>
-<ds:datastoreItem xmlns:ds="http://schemas.openxmlformats.org/officeDocument/2006/customXml" ds:itemID="{47773177-6EF5-451C-9B1E-F063FCB422AD}">
+<ds:datastoreItem xmlns:ds="http://schemas.openxmlformats.org/officeDocument/2006/customXml" ds:itemID="{130C2713-9F57-499F-8DCD-1E8D5C0B1F9A}">
   <ds:schemaRefs>
     <ds:schemaRef ds:uri="http://schemas.openxmlformats.org/officeDocument/2006/bibliography"/>
   </ds:schemaRefs>

</xml_diff>